<commit_message>
Fix issues with plots
</commit_message>
<xml_diff>
--- a/Лятна почивка.docx
+++ b/Лятна почивка.docx
@@ -1052,6 +1052,17 @@
         <w:lastRenderedPageBreak/>
         <w:t>Не се наблюдава тенденция хората с по-високи доходи да предпочитат по-луксозно място за престой.</w:t>
       </w:r>
+      <w:r>
+        <w:t xml:space="preserve"> </w:t>
+      </w:r>
+      <w:r>
+        <w:rPr>
+          <w:lang w:val="bg-BG"/>
+        </w:rPr>
+        <w:t>Хората с по-нисък доход желаят по-луксозно настаняване.</w:t>
+      </w:r>
+      <w:bookmarkStart w:id="0" w:name="_GoBack"/>
+      <w:bookmarkEnd w:id="0"/>
     </w:p>
     <w:p>
       <w:pPr>
@@ -1065,10 +1076,10 @@
           <w:noProof/>
         </w:rPr>
         <w:drawing>
-          <wp:inline distT="0" distB="0" distL="0" distR="0" wp14:anchorId="6EB86838" wp14:editId="3908F4A4">
+          <wp:inline distT="0" distB="0" distL="0" distR="0" wp14:anchorId="6FCE5E7F" wp14:editId="3CA716EB">
             <wp:extent cx="5972810" cy="5508625"/>
             <wp:effectExtent l="0" t="0" r="8890" b="0"/>
-            <wp:docPr id="5" name="Picture 5"/>
+            <wp:docPr id="17" name="Picture 17"/>
             <wp:cNvGraphicFramePr>
               <a:graphicFrameLocks xmlns:a="http://schemas.openxmlformats.org/drawingml/2006/main" noChangeAspect="1"/>
             </wp:cNvGraphicFramePr>
@@ -1409,10 +1420,10 @@
           <w:noProof/>
         </w:rPr>
         <w:drawing>
-          <wp:inline distT="0" distB="0" distL="0" distR="0" wp14:anchorId="4E545142" wp14:editId="5615312B">
+          <wp:inline distT="0" distB="0" distL="0" distR="0" wp14:anchorId="2D2A6DDF" wp14:editId="408F745D">
             <wp:extent cx="5972810" cy="5508625"/>
             <wp:effectExtent l="0" t="0" r="8890" b="0"/>
-            <wp:docPr id="8" name="Picture 8"/>
+            <wp:docPr id="15" name="Picture 15"/>
             <wp:cNvGraphicFramePr>
               <a:graphicFrameLocks xmlns:a="http://schemas.openxmlformats.org/drawingml/2006/main" noChangeAspect="1"/>
             </wp:cNvGraphicFramePr>
@@ -1739,10 +1750,10 @@
           <w:noProof/>
         </w:rPr>
         <w:drawing>
-          <wp:inline distT="0" distB="0" distL="0" distR="0" wp14:anchorId="5F910DDA" wp14:editId="49097D18">
+          <wp:inline distT="0" distB="0" distL="0" distR="0" wp14:anchorId="4B50F82D" wp14:editId="779D4D75">
             <wp:extent cx="5972810" cy="5508625"/>
             <wp:effectExtent l="0" t="0" r="8890" b="0"/>
-            <wp:docPr id="12" name="Picture 12"/>
+            <wp:docPr id="10" name="Picture 10"/>
             <wp:cNvGraphicFramePr>
               <a:graphicFrameLocks xmlns:a="http://schemas.openxmlformats.org/drawingml/2006/main" noChangeAspect="1"/>
             </wp:cNvGraphicFramePr>
@@ -1898,7 +1909,13 @@
         <w:rPr>
           <w:lang w:val="bg-BG"/>
         </w:rPr>
-        <w:t xml:space="preserve">Тестът показва, че, че </w:t>
+        <w:t>Тестът показва,</w:t>
+      </w:r>
+      <w:r>
+        <w:rPr>
+          <w:lang w:val="bg-BG"/>
+        </w:rPr>
+        <w:t xml:space="preserve"> че </w:t>
       </w:r>
       <w:r>
         <w:rPr>
@@ -1939,8 +1956,6 @@
         </w:rPr>
         <w:t>)</w:t>
       </w:r>
-      <w:bookmarkStart w:id="0" w:name="_GoBack"/>
-      <w:bookmarkEnd w:id="0"/>
     </w:p>
     <w:p/>
     <w:p>
@@ -1949,6 +1964,46 @@
           <w:lang w:val="bg-BG"/>
         </w:rPr>
       </w:pPr>
+      <w:r>
+        <w:rPr>
+          <w:noProof/>
+        </w:rPr>
+        <w:drawing>
+          <wp:inline distT="0" distB="0" distL="0" distR="0" wp14:anchorId="5F2C52CC" wp14:editId="6CCF97B9">
+            <wp:extent cx="5972810" cy="5508625"/>
+            <wp:effectExtent l="0" t="0" r="8890" b="0"/>
+            <wp:docPr id="16" name="Picture 16"/>
+            <wp:cNvGraphicFramePr>
+              <a:graphicFrameLocks xmlns:a="http://schemas.openxmlformats.org/drawingml/2006/main" noChangeAspect="1"/>
+            </wp:cNvGraphicFramePr>
+            <a:graphic xmlns:a="http://schemas.openxmlformats.org/drawingml/2006/main">
+              <a:graphicData uri="http://schemas.openxmlformats.org/drawingml/2006/picture">
+                <pic:pic xmlns:pic="http://schemas.openxmlformats.org/drawingml/2006/picture">
+                  <pic:nvPicPr>
+                    <pic:cNvPr id="1" name=""/>
+                    <pic:cNvPicPr/>
+                  </pic:nvPicPr>
+                  <pic:blipFill>
+                    <a:blip r:embed="rId16"/>
+                    <a:stretch>
+                      <a:fillRect/>
+                    </a:stretch>
+                  </pic:blipFill>
+                  <pic:spPr>
+                    <a:xfrm>
+                      <a:off x="0" y="0"/>
+                      <a:ext cx="5972810" cy="5508625"/>
+                    </a:xfrm>
+                    <a:prstGeom prst="rect">
+                      <a:avLst/>
+                    </a:prstGeom>
+                  </pic:spPr>
+                </pic:pic>
+              </a:graphicData>
+            </a:graphic>
+          </wp:inline>
+        </w:drawing>
+      </w:r>
     </w:p>
     <w:p>
       <w:pPr>
@@ -2655,6 +2710,7 @@
   <w:style w:type="character" w:default="1" w:styleId="DefaultParagraphFont">
     <w:name w:val="Default Paragraph Font"/>
     <w:uiPriority w:val="1"/>
+    <w:semiHidden/>
     <w:unhideWhenUsed/>
   </w:style>
   <w:style w:type="table" w:default="1" w:styleId="TableNormal">

</xml_diff>

<commit_message>
chisquared tests redone on cut data
</commit_message>
<xml_diff>
--- a/Лятна почивка.docx
+++ b/Лятна почивка.docx
@@ -1061,8 +1061,6 @@
         </w:rPr>
         <w:t>Хората с по-нисък доход желаят по-луксозно настаняване.</w:t>
       </w:r>
-      <w:bookmarkStart w:id="0" w:name="_GoBack"/>
-      <w:bookmarkEnd w:id="0"/>
     </w:p>
     <w:p>
       <w:pPr>
@@ -1858,8 +1856,10 @@
         <w:rPr>
           <w:lang w:val="bg-BG"/>
         </w:rPr>
-        <w:t>p-value = 0.6376</w:t>
-      </w:r>
+        <w:t>p-value = 0.5963</w:t>
+      </w:r>
+      <w:bookmarkStart w:id="0" w:name="_GoBack"/>
+      <w:bookmarkEnd w:id="0"/>
       <w:r>
         <w:rPr>
           <w:lang w:val="bg-BG"/>
@@ -1889,19 +1889,43 @@
         <w:rPr>
           <w:lang w:val="bg-BG"/>
         </w:rPr>
-        <w:t>Не особено изненадващо, тези които желаят по-дълга почивка, предпочитат да носят със себе си повече багаж (</w:t>
-      </w:r>
-      <w:r>
-        <w:rPr>
-          <w:lang w:val="bg-BG"/>
-        </w:rPr>
-        <w:t>p-value = 0.05162</w:t>
-      </w:r>
-      <w:r>
-        <w:rPr>
-          <w:lang w:val="bg-BG"/>
-        </w:rPr>
-        <w:t>).</w:t>
+        <w:t>Изненадващо</w:t>
+      </w:r>
+      <w:r>
+        <w:rPr>
+          <w:lang w:val="bg-BG"/>
+        </w:rPr>
+        <w:t>, тези които желаят по-дълга почивка,</w:t>
+      </w:r>
+      <w:r>
+        <w:rPr>
+          <w:lang w:val="bg-BG"/>
+        </w:rPr>
+        <w:t xml:space="preserve"> нямат предпочитание</w:t>
+      </w:r>
+      <w:r>
+        <w:rPr>
+          <w:lang w:val="bg-BG"/>
+        </w:rPr>
+        <w:t xml:space="preserve"> да носят със себе си повече багаж (</w:t>
+      </w:r>
+      <w:r>
+        <w:rPr>
+          <w:lang w:val="bg-BG"/>
+        </w:rPr>
+        <w:t>p-value = 0.</w:t>
+      </w:r>
+      <w:r>
+        <w:rPr>
+          <w:lang w:val="bg-BG"/>
+        </w:rPr>
+        <w:t>4627</w:t>
+      </w:r>
+      <w:r>
+        <w:rPr>
+          <w:lang w:val="bg-BG"/>
+        </w:rPr>
+        <w:t>)</w:t>
       </w:r>
     </w:p>
     <w:p>
@@ -1921,7 +1945,13 @@
         <w:rPr>
           <w:lang w:val="bg-BG"/>
         </w:rPr>
-        <w:t>Жените предпочитат д</w:t>
+        <w:t>ж</w:t>
+      </w:r>
+      <w:r>
+        <w:rPr>
+          <w:lang w:val="bg-BG"/>
+        </w:rPr>
+        <w:t>ените предпочитат д</w:t>
       </w:r>
       <w:r>
         <w:rPr>

</xml_diff>